<commit_message>
more is working now
not great results in hw4 notebook but it is what it is
</commit_message>
<xml_diff>
--- a/report_205460686_316361641.docx
+++ b/report_205460686_316361641.docx
@@ -32,7 +32,13 @@
     </w:p>
     <w:p>
       <w:r>
-        <w:t xml:space="preserve">The possibilities for the gamblers are endless, but the one that gains the most, statistically, is the betting company. There are many soccer betting companies out there, aiming to increase their income. The main way in increasing the company’s outcome is by setting the betting odds in the optimal way. </w:t>
+        <w:t xml:space="preserve">The possibilities for the gamblers are endless, but the one that gains the most, statistically, is the betting company. There are many soccer betting companies out there, aiming to increase their income. The main way in increasing the company’s </w:t>
+      </w:r>
+      <w:r>
+        <w:t>in</w:t>
+      </w:r>
+      <w:r>
+        <w:t xml:space="preserve">come is by setting the betting odds in the optimal way. </w:t>
       </w:r>
     </w:p>
     <w:p>
@@ -120,26 +126,55 @@
     </w:p>
     <w:p>
       <w:r>
+        <w:rPr>
+          <w:u w:val="single"/>
+        </w:rPr>
+        <w:t>The question</w:t>
+      </w:r>
+      <w:r>
+        <w:rPr>
+          <w:u w:val="single"/>
+        </w:rPr>
+        <w:t>s</w:t>
+      </w:r>
+      <w:r>
+        <w:rPr>
+          <w:u w:val="single"/>
+        </w:rPr>
+        <w:t xml:space="preserve"> we aim to solve</w:t>
+      </w:r>
+      <w:r>
+        <w:t xml:space="preserve">: </w:t>
+      </w:r>
+    </w:p>
+    <w:p>
+      <w:r>
         <w:t xml:space="preserve">So, the question is, how does the company choose the optimal betting odds for a game? Many things can affect a game’s outcome, such as the teams’ levels, the players’ mood, the weather, etc. </w:t>
       </w:r>
     </w:p>
     <w:p>
       <w:r>
-        <w:t xml:space="preserve">In order to understand how to answer the question above, we try to solve the following question: </w:t>
-      </w:r>
-      <w:r>
-        <w:br/>
+        <w:t>In order to understand how to answer the question above, we try to solve the following question</w:t>
+      </w:r>
+      <w:r>
+        <w:t>s</w:t>
+      </w:r>
+      <w:r>
+        <w:t xml:space="preserve">: </w:t>
       </w:r>
       <w:r>
         <w:rPr>
           <w:b/>
         </w:rPr>
-        <w:t>Does the outcome of a match affect the team’s outcome in their following match?</w:t>
-      </w:r>
-    </w:p>
-    <w:p>
-      <w:r>
-        <w:t xml:space="preserve">By knowing the answer to this question, betting companies can get better at setting the odds, and thus increase their income. Also, gamblers can get better at trying to predict the outcome. </w:t>
+        <w:br/>
+        <w:t>How does the outcome of a match affect the team’s outcome in their following match?</w:t>
+      </w:r>
+      <w:r>
+        <w:rPr>
+          <w:b/>
+        </w:rPr>
+        <w:br/>
+        <w:t>How does the outcome of a match affect the betting odds in the team’s following match?</w:t>
       </w:r>
     </w:p>
     <w:p>
@@ -176,44 +211,66 @@
       </w:r>
     </w:p>
     <w:p>
-      <w:r>
-        <w:t>“</w:t>
-      </w:r>
-      <w:r>
-        <w:t>Match</w:t>
-      </w:r>
-      <w:r>
-        <w:t>”</w:t>
-      </w:r>
-      <w:r>
-        <w:t xml:space="preserve"> </w:t>
-      </w:r>
-      <w:r>
-        <w:t>–</w:t>
-      </w:r>
-      <w:r>
-        <w:t xml:space="preserve"> a table of almost 26,000 records of matches, including the participating teams, dates, outcomes and betting odds given to each team by multiple betting companies. </w:t>
-      </w:r>
-    </w:p>
-    <w:p>
-      <w:pPr>
+      <w:pPr>
+        <w:pStyle w:val="ListParagraph"/>
         <w:numPr>
           <w:ilvl w:val="0"/>
-          <w:numId w:val="1"/>
+          <w:numId w:val="4"/>
         </w:numPr>
       </w:pPr>
       <w:r>
-        <w:t xml:space="preserve">Add more tables if necessary. </w:t>
-      </w:r>
-    </w:p>
-    <w:p>
-      <w:r>
-        <w:t xml:space="preserve">The data can be found </w:t>
+        <w:t xml:space="preserve">“Match” </w:t>
+      </w:r>
+      <w:r>
+        <w:t>–</w:t>
+      </w:r>
+      <w:r>
+        <w:t xml:space="preserve"> a table of almost 26,000 records of matches, including the participating teams, dates, outcomes and betting odds given to each team by multiple betting companies.</w:t>
+      </w:r>
+    </w:p>
+    <w:p>
+      <w:pPr>
+        <w:pStyle w:val="ListParagraph"/>
+        <w:numPr>
+          <w:ilvl w:val="0"/>
+          <w:numId w:val="4"/>
+        </w:numPr>
+      </w:pPr>
+      <w:r>
+        <w:t xml:space="preserve">“Player Attributes” – A table that describes each player, including some statistics and ratings. </w:t>
+      </w:r>
+    </w:p>
+    <w:p>
+      <w:pPr>
+        <w:pStyle w:val="ListParagraph"/>
+        <w:numPr>
+          <w:ilvl w:val="0"/>
+          <w:numId w:val="4"/>
+        </w:numPr>
+      </w:pPr>
+      <w:r>
+        <w:t xml:space="preserve">“Team” – A table with information about different teams. </w:t>
+      </w:r>
+    </w:p>
+    <w:p>
+      <w:r>
+        <w:t xml:space="preserve">The </w:t>
+      </w:r>
+      <w:r>
+        <w:t xml:space="preserve">full </w:t>
+      </w:r>
+      <w:r>
+        <w:t>data</w:t>
+      </w:r>
+      <w:r>
+        <w:t>base</w:t>
+      </w:r>
+      <w:r>
+        <w:t xml:space="preserve"> can be found </w:t>
       </w:r>
       <w:hyperlink r:id="rId8">
         <w:r>
           <w:rPr>
-            <w:color w:val="1155CC"/>
             <w:u w:val="single"/>
           </w:rPr>
           <w:t>here</w:t>
@@ -244,19 +301,431 @@
     </w:p>
     <w:p>
       <w:r>
-        <w:t xml:space="preserve">First we preprocess </w:t>
-      </w:r>
-      <w:r>
-        <w:t>“</w:t>
-      </w:r>
-      <w:r>
-        <w:t>Match</w:t>
-      </w:r>
-      <w:r>
-        <w:t>”</w:t>
-      </w:r>
-      <w:r>
-        <w:t xml:space="preserve"> table: </w:t>
+        <w:t>COMPLETE</w:t>
+      </w:r>
+    </w:p>
+    <w:p>
+      <w:pPr>
+        <w:rPr>
+          <w:b/>
+          <w:bCs/>
+          <w:sz w:val="28"/>
+          <w:szCs w:val="28"/>
+        </w:rPr>
+      </w:pPr>
+      <w:r>
+        <w:rPr>
+          <w:b/>
+          <w:bCs/>
+          <w:sz w:val="28"/>
+          <w:szCs w:val="28"/>
+        </w:rPr>
+        <w:t>Data</w:t>
+      </w:r>
+      <w:r>
+        <w:rPr>
+          <w:b/>
+          <w:bCs/>
+          <w:sz w:val="28"/>
+          <w:szCs w:val="28"/>
+        </w:rPr>
+        <w:t xml:space="preserve"> Processing</w:t>
+      </w:r>
+      <w:r>
+        <w:rPr>
+          <w:b/>
+          <w:bCs/>
+          <w:sz w:val="28"/>
+          <w:szCs w:val="28"/>
+        </w:rPr>
+        <w:t xml:space="preserve">: </w:t>
+      </w:r>
+    </w:p>
+    <w:p>
+      <w:r>
+        <w:t xml:space="preserve">Now we wish to process the data to get a usable data for our research. </w:t>
+      </w:r>
+    </w:p>
+    <w:p>
+      <w:r>
+        <w:t xml:space="preserve">We start by creating two datasets: </w:t>
+      </w:r>
+    </w:p>
+    <w:p>
+      <w:r>
+        <w:rPr>
+          <w:b/>
+          <w:bCs/>
+        </w:rPr>
+        <w:t>Match dataset</w:t>
+      </w:r>
+    </w:p>
+    <w:p>
+      <w:r>
+        <w:t>U</w:t>
+      </w:r>
+      <w:r>
+        <w:t>sing “Match” table in the database</w:t>
+      </w:r>
+      <w:r>
+        <w:t xml:space="preserve">, </w:t>
+      </w:r>
+      <w:r>
+        <w:t xml:space="preserve">we create a dataset that contains </w:t>
+      </w:r>
+      <w:r>
+        <w:t xml:space="preserve">information about each match. </w:t>
+      </w:r>
+      <w:r>
+        <w:t xml:space="preserve">The information can be split to two </w:t>
+      </w:r>
+      <w:r>
+        <w:t>groups</w:t>
+      </w:r>
+      <w:r>
+        <w:t xml:space="preserve">: </w:t>
+      </w:r>
+      <w:r>
+        <w:t xml:space="preserve"> </w:t>
+      </w:r>
+    </w:p>
+    <w:p>
+      <w:pPr>
+        <w:pStyle w:val="ListParagraph"/>
+        <w:numPr>
+          <w:ilvl w:val="0"/>
+          <w:numId w:val="6"/>
+        </w:numPr>
+      </w:pPr>
+      <w:r>
+        <w:t xml:space="preserve">General information: season, date, match id and participating teams ids. </w:t>
+      </w:r>
+    </w:p>
+    <w:p>
+      <w:pPr>
+        <w:pStyle w:val="ListParagraph"/>
+        <w:numPr>
+          <w:ilvl w:val="0"/>
+          <w:numId w:val="6"/>
+        </w:numPr>
+      </w:pPr>
+      <w:r>
+        <w:t xml:space="preserve">Match information: </w:t>
+      </w:r>
+    </w:p>
+    <w:p>
+      <w:pPr>
+        <w:pStyle w:val="ListParagraph"/>
+        <w:numPr>
+          <w:ilvl w:val="1"/>
+          <w:numId w:val="6"/>
+        </w:numPr>
+      </w:pPr>
+      <w:r>
+        <w:t>Amount of g</w:t>
+      </w:r>
+      <w:r>
+        <w:t>oals per team</w:t>
+      </w:r>
+      <w:r>
+        <w:t xml:space="preserve">. </w:t>
+      </w:r>
+    </w:p>
+    <w:p>
+      <w:pPr>
+        <w:pStyle w:val="ListParagraph"/>
+        <w:numPr>
+          <w:ilvl w:val="1"/>
+          <w:numId w:val="6"/>
+        </w:numPr>
+      </w:pPr>
+      <w:r>
+        <w:t>G</w:t>
+      </w:r>
+      <w:r>
+        <w:t xml:space="preserve">oal difference (“home” team goals minus </w:t>
+      </w:r>
+      <w:r>
+        <w:t>“away”</w:t>
+      </w:r>
+      <w:r>
+        <w:t xml:space="preserve"> team goals)</w:t>
+      </w:r>
+      <w:r>
+        <w:t xml:space="preserve">. </w:t>
+      </w:r>
+    </w:p>
+    <w:p>
+      <w:pPr>
+        <w:pStyle w:val="ListParagraph"/>
+        <w:numPr>
+          <w:ilvl w:val="1"/>
+          <w:numId w:val="6"/>
+        </w:numPr>
+      </w:pPr>
+      <w:r>
+        <w:t xml:space="preserve">Average betting odds given to each outcome (home team wins, away team wins or draw). </w:t>
+      </w:r>
+    </w:p>
+    <w:p>
+      <w:pPr>
+        <w:pStyle w:val="ListParagraph"/>
+        <w:numPr>
+          <w:ilvl w:val="1"/>
+          <w:numId w:val="6"/>
+        </w:numPr>
+      </w:pPr>
+      <w:r>
+        <w:t>Details about</w:t>
+      </w:r>
+      <w:r>
+        <w:t xml:space="preserve"> player rating per team (changes between different matches)</w:t>
+      </w:r>
+      <w:r>
+        <w:t>:</w:t>
+      </w:r>
+      <w:r>
+        <w:br/>
+        <w:t xml:space="preserve">Minimum, maximum, average, std and median.  </w:t>
+      </w:r>
+    </w:p>
+    <w:p>
+      <w:r>
+        <w:rPr>
+          <w:b/>
+          <w:bCs/>
+        </w:rPr>
+        <w:t>Season dataset</w:t>
+      </w:r>
+    </w:p>
+    <w:p>
+      <w:r>
+        <w:t xml:space="preserve">This dataset contains seasonal information about </w:t>
+      </w:r>
+      <w:r>
+        <w:t>all teams</w:t>
+      </w:r>
+      <w:r>
+        <w:t xml:space="preserve">, which can also be split into two groups: </w:t>
+      </w:r>
+    </w:p>
+    <w:p>
+      <w:pPr>
+        <w:pStyle w:val="ListParagraph"/>
+        <w:numPr>
+          <w:ilvl w:val="0"/>
+          <w:numId w:val="7"/>
+        </w:numPr>
+      </w:pPr>
+      <w:r>
+        <w:t>General information: season</w:t>
+      </w:r>
+      <w:r>
+        <w:t xml:space="preserve"> and</w:t>
+      </w:r>
+      <w:r>
+        <w:t xml:space="preserve"> team id</w:t>
+      </w:r>
+      <w:r>
+        <w:t xml:space="preserve">. </w:t>
+      </w:r>
+    </w:p>
+    <w:p>
+      <w:pPr>
+        <w:pStyle w:val="ListParagraph"/>
+        <w:numPr>
+          <w:ilvl w:val="0"/>
+          <w:numId w:val="7"/>
+        </w:numPr>
+      </w:pPr>
+      <w:r>
+        <w:t xml:space="preserve">Team information: </w:t>
+      </w:r>
+    </w:p>
+    <w:p>
+      <w:pPr>
+        <w:pStyle w:val="ListParagraph"/>
+        <w:numPr>
+          <w:ilvl w:val="1"/>
+          <w:numId w:val="7"/>
+        </w:numPr>
+      </w:pPr>
+      <w:r>
+        <w:t xml:space="preserve">Amount of wins. </w:t>
+      </w:r>
+    </w:p>
+    <w:p>
+      <w:pPr>
+        <w:pStyle w:val="ListParagraph"/>
+        <w:numPr>
+          <w:ilvl w:val="1"/>
+          <w:numId w:val="7"/>
+        </w:numPr>
+      </w:pPr>
+      <w:r>
+        <w:t xml:space="preserve">Amount of draws. </w:t>
+      </w:r>
+    </w:p>
+    <w:p>
+      <w:pPr>
+        <w:pStyle w:val="ListParagraph"/>
+        <w:numPr>
+          <w:ilvl w:val="1"/>
+          <w:numId w:val="7"/>
+        </w:numPr>
+      </w:pPr>
+      <w:r>
+        <w:t>Total league points (3 point per win and 1 point per draw</w:t>
+      </w:r>
+      <w:r>
+        <w:t>)</w:t>
+      </w:r>
+      <w:r>
+        <w:t xml:space="preserve">. </w:t>
+      </w:r>
+    </w:p>
+    <w:p>
+      <w:pPr>
+        <w:pStyle w:val="ListParagraph"/>
+        <w:numPr>
+          <w:ilvl w:val="1"/>
+          <w:numId w:val="7"/>
+        </w:numPr>
+      </w:pPr>
+      <w:r>
+        <w:t xml:space="preserve">Amount of goals in the entire season. </w:t>
+      </w:r>
+    </w:p>
+    <w:p>
+      <w:r>
+        <w:t xml:space="preserve">We take these two datasets and merge them, so for each match we have the match’s information and the team’s seasonal information. </w:t>
+      </w:r>
+    </w:p>
+    <w:p>
+      <w:r>
+        <w:lastRenderedPageBreak/>
+        <w:t>Now, let’s recall that we want to find if a match’s result affect</w:t>
+      </w:r>
+      <w:r>
+        <w:t>s</w:t>
+      </w:r>
+      <w:r>
+        <w:t xml:space="preserve"> the next match’s result or the next match’s betting odds</w:t>
+      </w:r>
+      <w:r>
+        <w:t xml:space="preserve">. Therefore, for each match, we need to hold information about the following match of the teams. </w:t>
+      </w:r>
+    </w:p>
+    <w:p>
+      <w:r>
+        <w:t xml:space="preserve">Therefore we create the final dataset, which holds for each match all the information we discussed earlier, </w:t>
+      </w:r>
+      <w:r>
+        <w:t xml:space="preserve">and also holds the same information for the next match of the team. </w:t>
+      </w:r>
+    </w:p>
+    <w:p>
+      <w:pPr>
+        <w:rPr>
+          <w:b/>
+          <w:sz w:val="26"/>
+          <w:szCs w:val="26"/>
+        </w:rPr>
+      </w:pPr>
+      <w:r>
+        <w:rPr>
+          <w:b/>
+          <w:sz w:val="26"/>
+          <w:szCs w:val="26"/>
+        </w:rPr>
+        <w:t>The Methods:</w:t>
+      </w:r>
+    </w:p>
+    <w:p>
+      <w:r>
+        <w:t>First we want to understand the effect of a match’s outcome on the next match outcome, and therefore we set “</w:t>
+      </w:r>
+      <w:proofErr w:type="spellStart"/>
+      <w:r>
+        <w:t>prev_win</w:t>
+      </w:r>
+      <w:proofErr w:type="spellEnd"/>
+      <w:r>
+        <w:t xml:space="preserve">” variable as the treatment </w:t>
+      </w:r>
+      <w:r>
+        <w:t xml:space="preserve">(T) </w:t>
+      </w:r>
+      <w:r>
+        <w:t>and “</w:t>
+      </w:r>
+      <w:proofErr w:type="spellStart"/>
+      <w:r>
+        <w:t>next_win</w:t>
+      </w:r>
+      <w:proofErr w:type="spellEnd"/>
+      <w:r>
+        <w:t>” variable as the outcome</w:t>
+      </w:r>
+      <w:r>
+        <w:t xml:space="preserve"> (Y)</w:t>
+      </w:r>
+      <w:r>
+        <w:t>. All other variables are the control variables</w:t>
+      </w:r>
+      <w:r>
+        <w:t xml:space="preserve"> (X)</w:t>
+      </w:r>
+      <w:r>
+        <w:t xml:space="preserve">. </w:t>
+      </w:r>
+    </w:p>
+    <w:p>
+      <w:r>
+        <w:t xml:space="preserve">We use the methods taught in class in order to calculate ATT. </w:t>
+      </w:r>
+    </w:p>
+    <w:p>
+      <w:pPr>
+        <w:pStyle w:val="ListParagraph"/>
+        <w:numPr>
+          <w:ilvl w:val="0"/>
+          <w:numId w:val="3"/>
+        </w:numPr>
+      </w:pPr>
+      <w:r>
+        <w:t>IPW</w:t>
+      </w:r>
+    </w:p>
+    <w:p>
+      <w:r>
+        <w:t>At first we calculate the propensity score</w:t>
+      </w:r>
+      <w:r>
+        <w:t>s</w:t>
+      </w:r>
+      <w:r>
+        <w:t xml:space="preserve">: We train a logistic regression model </w:t>
+      </w:r>
+      <w:r>
+        <w:t>on X with T as the labels</w:t>
+      </w:r>
+      <w:r>
+        <w:t>. Thus, for each combination of control variables, we get a probability for getting treatment T</w:t>
+      </w:r>
+      <w:r>
+        <w:t xml:space="preserve">. </w:t>
+      </w:r>
+    </w:p>
+    <w:p>
+      <w:r>
+        <w:t xml:space="preserve">We </w:t>
+      </w:r>
+      <w:r>
+        <w:t xml:space="preserve">use the propensity score to calculate ATT using IPW. </w:t>
+      </w:r>
+      <w:r>
+        <w:t xml:space="preserve"> </w:t>
       </w:r>
     </w:p>
     <w:p>
@@ -268,7 +737,713 @@
         </w:numPr>
       </w:pPr>
       <w:r>
-        <w:t xml:space="preserve">We process the date column in order to be able to observe two consecutive games. </w:t>
+        <w:t>IPW</w:t>
+      </w:r>
+      <w:r>
+        <w:t xml:space="preserve"> formula: </w:t>
+      </w:r>
+      <w:r>
+        <w:br/>
+      </w:r>
+      <m:oMathPara>
+        <m:oMath>
+          <m:acc>
+            <m:accPr>
+              <m:ctrlPr>
+                <w:rPr>
+                  <w:rFonts w:ascii="Cambria Math" w:hAnsi="Cambria Math"/>
+                  <w:i/>
+                </w:rPr>
+              </m:ctrlPr>
+            </m:accPr>
+            <m:e>
+              <m:r>
+                <w:rPr>
+                  <w:rFonts w:ascii="Cambria Math" w:hAnsi="Cambria Math"/>
+                </w:rPr>
+                <m:t>ATT</m:t>
+              </m:r>
+            </m:e>
+          </m:acc>
+          <m:r>
+            <w:rPr>
+              <w:rFonts w:ascii="Cambria Math" w:hAnsi="Cambria Math"/>
+            </w:rPr>
+            <m:t>=</m:t>
+          </m:r>
+          <m:f>
+            <m:fPr>
+              <m:ctrlPr>
+                <w:rPr>
+                  <w:rFonts w:ascii="Cambria Math" w:hAnsi="Cambria Math"/>
+                  <w:i/>
+                </w:rPr>
+              </m:ctrlPr>
+            </m:fPr>
+            <m:num>
+              <m:nary>
+                <m:naryPr>
+                  <m:chr m:val="∑"/>
+                  <m:ctrlPr>
+                    <w:rPr>
+                      <w:rFonts w:ascii="Cambria Math" w:hAnsi="Cambria Math"/>
+                      <w:i/>
+                    </w:rPr>
+                  </m:ctrlPr>
+                </m:naryPr>
+                <m:sub>
+                  <m:r>
+                    <w:rPr>
+                      <w:rFonts w:ascii="Cambria Math" w:hAnsi="Cambria Math"/>
+                    </w:rPr>
+                    <m:t>i=1</m:t>
+                  </m:r>
+                </m:sub>
+                <m:sup>
+                  <m:r>
+                    <w:rPr>
+                      <w:rFonts w:ascii="Cambria Math" w:hAnsi="Cambria Math"/>
+                    </w:rPr>
+                    <m:t>N</m:t>
+                  </m:r>
+                </m:sup>
+                <m:e>
+                  <m:sSub>
+                    <m:sSubPr>
+                      <m:ctrlPr>
+                        <w:rPr>
+                          <w:rFonts w:ascii="Cambria Math" w:hAnsi="Cambria Math"/>
+                          <w:i/>
+                        </w:rPr>
+                      </m:ctrlPr>
+                    </m:sSubPr>
+                    <m:e>
+                      <m:r>
+                        <w:rPr>
+                          <w:rFonts w:ascii="Cambria Math" w:hAnsi="Cambria Math"/>
+                        </w:rPr>
+                        <m:t>t</m:t>
+                      </m:r>
+                    </m:e>
+                    <m:sub>
+                      <m:r>
+                        <w:rPr>
+                          <w:rFonts w:ascii="Cambria Math" w:hAnsi="Cambria Math"/>
+                        </w:rPr>
+                        <m:t>i</m:t>
+                      </m:r>
+                    </m:sub>
+                  </m:sSub>
+                  <m:sSub>
+                    <m:sSubPr>
+                      <m:ctrlPr>
+                        <w:rPr>
+                          <w:rFonts w:ascii="Cambria Math" w:hAnsi="Cambria Math"/>
+                          <w:i/>
+                        </w:rPr>
+                      </m:ctrlPr>
+                    </m:sSubPr>
+                    <m:e>
+                      <m:r>
+                        <w:rPr>
+                          <w:rFonts w:ascii="Cambria Math" w:hAnsi="Cambria Math"/>
+                        </w:rPr>
+                        <m:t>y</m:t>
+                      </m:r>
+                    </m:e>
+                    <m:sub>
+                      <m:r>
+                        <w:rPr>
+                          <w:rFonts w:ascii="Cambria Math" w:hAnsi="Cambria Math"/>
+                        </w:rPr>
+                        <m:t>i</m:t>
+                      </m:r>
+                    </m:sub>
+                  </m:sSub>
+                </m:e>
+              </m:nary>
+            </m:num>
+            <m:den>
+              <m:nary>
+                <m:naryPr>
+                  <m:chr m:val="∑"/>
+                  <m:ctrlPr>
+                    <w:rPr>
+                      <w:rFonts w:ascii="Cambria Math" w:hAnsi="Cambria Math"/>
+                      <w:i/>
+                    </w:rPr>
+                  </m:ctrlPr>
+                </m:naryPr>
+                <m:sub>
+                  <m:r>
+                    <w:rPr>
+                      <w:rFonts w:ascii="Cambria Math" w:hAnsi="Cambria Math"/>
+                    </w:rPr>
+                    <m:t>i=1</m:t>
+                  </m:r>
+                </m:sub>
+                <m:sup>
+                  <m:r>
+                    <w:rPr>
+                      <w:rFonts w:ascii="Cambria Math" w:hAnsi="Cambria Math"/>
+                    </w:rPr>
+                    <m:t>N</m:t>
+                  </m:r>
+                </m:sup>
+                <m:e>
+                  <m:sSub>
+                    <m:sSubPr>
+                      <m:ctrlPr>
+                        <w:rPr>
+                          <w:rFonts w:ascii="Cambria Math" w:hAnsi="Cambria Math"/>
+                          <w:i/>
+                        </w:rPr>
+                      </m:ctrlPr>
+                    </m:sSubPr>
+                    <m:e>
+                      <m:r>
+                        <w:rPr>
+                          <w:rFonts w:ascii="Cambria Math" w:hAnsi="Cambria Math"/>
+                        </w:rPr>
+                        <m:t>T</m:t>
+                      </m:r>
+                    </m:e>
+                    <m:sub>
+                      <m:r>
+                        <w:rPr>
+                          <w:rFonts w:ascii="Cambria Math" w:hAnsi="Cambria Math"/>
+                        </w:rPr>
+                        <m:t>i</m:t>
+                      </m:r>
+                    </m:sub>
+                  </m:sSub>
+                </m:e>
+              </m:nary>
+            </m:den>
+          </m:f>
+          <m:r>
+            <w:rPr>
+              <w:rFonts w:ascii="Cambria Math" w:hAnsi="Cambria Math"/>
+            </w:rPr>
+            <m:t>-</m:t>
+          </m:r>
+          <m:f>
+            <m:fPr>
+              <m:ctrlPr>
+                <w:rPr>
+                  <w:rFonts w:ascii="Cambria Math" w:hAnsi="Cambria Math"/>
+                  <w:i/>
+                </w:rPr>
+              </m:ctrlPr>
+            </m:fPr>
+            <m:num>
+              <m:nary>
+                <m:naryPr>
+                  <m:chr m:val="∑"/>
+                  <m:ctrlPr>
+                    <w:rPr>
+                      <w:rFonts w:ascii="Cambria Math" w:hAnsi="Cambria Math"/>
+                      <w:i/>
+                    </w:rPr>
+                  </m:ctrlPr>
+                </m:naryPr>
+                <m:sub>
+                  <m:r>
+                    <w:rPr>
+                      <w:rFonts w:ascii="Cambria Math" w:hAnsi="Cambria Math"/>
+                    </w:rPr>
+                    <m:t>i=1</m:t>
+                  </m:r>
+                </m:sub>
+                <m:sup>
+                  <m:r>
+                    <w:rPr>
+                      <w:rFonts w:ascii="Cambria Math" w:hAnsi="Cambria Math"/>
+                    </w:rPr>
+                    <m:t>N</m:t>
+                  </m:r>
+                </m:sup>
+                <m:e>
+                  <m:d>
+                    <m:dPr>
+                      <m:ctrlPr>
+                        <w:rPr>
+                          <w:rFonts w:ascii="Cambria Math" w:hAnsi="Cambria Math"/>
+                          <w:i/>
+                        </w:rPr>
+                      </m:ctrlPr>
+                    </m:dPr>
+                    <m:e>
+                      <m:r>
+                        <w:rPr>
+                          <w:rFonts w:ascii="Cambria Math" w:hAnsi="Cambria Math"/>
+                        </w:rPr>
+                        <m:t>1-</m:t>
+                      </m:r>
+                      <m:sSub>
+                        <m:sSubPr>
+                          <m:ctrlPr>
+                            <w:rPr>
+                              <w:rFonts w:ascii="Cambria Math" w:hAnsi="Cambria Math"/>
+                              <w:i/>
+                            </w:rPr>
+                          </m:ctrlPr>
+                        </m:sSubPr>
+                        <m:e>
+                          <m:r>
+                            <w:rPr>
+                              <w:rFonts w:ascii="Cambria Math" w:hAnsi="Cambria Math"/>
+                            </w:rPr>
+                            <m:t>t</m:t>
+                          </m:r>
+                        </m:e>
+                        <m:sub>
+                          <m:r>
+                            <w:rPr>
+                              <w:rFonts w:ascii="Cambria Math" w:hAnsi="Cambria Math"/>
+                            </w:rPr>
+                            <m:t>i</m:t>
+                          </m:r>
+                        </m:sub>
+                      </m:sSub>
+                    </m:e>
+                  </m:d>
+                  <m:sSub>
+                    <m:sSubPr>
+                      <m:ctrlPr>
+                        <w:rPr>
+                          <w:rFonts w:ascii="Cambria Math" w:hAnsi="Cambria Math"/>
+                          <w:i/>
+                        </w:rPr>
+                      </m:ctrlPr>
+                    </m:sSubPr>
+                    <m:e>
+                      <m:r>
+                        <w:rPr>
+                          <w:rFonts w:ascii="Cambria Math" w:hAnsi="Cambria Math"/>
+                        </w:rPr>
+                        <m:t>y</m:t>
+                      </m:r>
+                    </m:e>
+                    <m:sub>
+                      <m:r>
+                        <w:rPr>
+                          <w:rFonts w:ascii="Cambria Math" w:hAnsi="Cambria Math"/>
+                        </w:rPr>
+                        <m:t>i</m:t>
+                      </m:r>
+                    </m:sub>
+                  </m:sSub>
+                  <m:r>
+                    <w:rPr>
+                      <w:rFonts w:ascii="Cambria Math" w:hAnsi="Cambria Math"/>
+                    </w:rPr>
+                    <m:t>⋅</m:t>
+                  </m:r>
+                  <m:f>
+                    <m:fPr>
+                      <m:ctrlPr>
+                        <w:rPr>
+                          <w:rFonts w:ascii="Cambria Math" w:hAnsi="Cambria Math"/>
+                          <w:i/>
+                        </w:rPr>
+                      </m:ctrlPr>
+                    </m:fPr>
+                    <m:num>
+                      <m:r>
+                        <w:rPr>
+                          <w:rFonts w:ascii="Cambria Math" w:hAnsi="Cambria Math"/>
+                        </w:rPr>
+                        <m:t>e</m:t>
+                      </m:r>
+                      <m:d>
+                        <m:dPr>
+                          <m:ctrlPr>
+                            <w:rPr>
+                              <w:rFonts w:ascii="Cambria Math" w:hAnsi="Cambria Math"/>
+                              <w:i/>
+                            </w:rPr>
+                          </m:ctrlPr>
+                        </m:dPr>
+                        <m:e>
+                          <m:sSub>
+                            <m:sSubPr>
+                              <m:ctrlPr>
+                                <w:rPr>
+                                  <w:rFonts w:ascii="Cambria Math" w:hAnsi="Cambria Math"/>
+                                  <w:i/>
+                                </w:rPr>
+                              </m:ctrlPr>
+                            </m:sSubPr>
+                            <m:e>
+                              <m:r>
+                                <w:rPr>
+                                  <w:rFonts w:ascii="Cambria Math" w:hAnsi="Cambria Math"/>
+                                </w:rPr>
+                                <m:t>x</m:t>
+                              </m:r>
+                            </m:e>
+                            <m:sub>
+                              <m:r>
+                                <w:rPr>
+                                  <w:rFonts w:ascii="Cambria Math" w:hAnsi="Cambria Math"/>
+                                </w:rPr>
+                                <m:t>i</m:t>
+                              </m:r>
+                            </m:sub>
+                          </m:sSub>
+                        </m:e>
+                      </m:d>
+                    </m:num>
+                    <m:den>
+                      <m:r>
+                        <w:rPr>
+                          <w:rFonts w:ascii="Cambria Math" w:hAnsi="Cambria Math"/>
+                        </w:rPr>
+                        <m:t>1-e</m:t>
+                      </m:r>
+                      <m:d>
+                        <m:dPr>
+                          <m:ctrlPr>
+                            <w:rPr>
+                              <w:rFonts w:ascii="Cambria Math" w:hAnsi="Cambria Math"/>
+                              <w:i/>
+                            </w:rPr>
+                          </m:ctrlPr>
+                        </m:dPr>
+                        <m:e>
+                          <m:sSub>
+                            <m:sSubPr>
+                              <m:ctrlPr>
+                                <w:rPr>
+                                  <w:rFonts w:ascii="Cambria Math" w:hAnsi="Cambria Math"/>
+                                  <w:i/>
+                                </w:rPr>
+                              </m:ctrlPr>
+                            </m:sSubPr>
+                            <m:e>
+                              <m:r>
+                                <w:rPr>
+                                  <w:rFonts w:ascii="Cambria Math" w:hAnsi="Cambria Math"/>
+                                </w:rPr>
+                                <m:t>x</m:t>
+                              </m:r>
+                            </m:e>
+                            <m:sub>
+                              <m:r>
+                                <w:rPr>
+                                  <w:rFonts w:ascii="Cambria Math" w:hAnsi="Cambria Math"/>
+                                </w:rPr>
+                                <m:t>i</m:t>
+                              </m:r>
+                            </m:sub>
+                          </m:sSub>
+                        </m:e>
+                      </m:d>
+                    </m:den>
+                  </m:f>
+                </m:e>
+              </m:nary>
+            </m:num>
+            <m:den>
+              <m:nary>
+                <m:naryPr>
+                  <m:chr m:val="∑"/>
+                  <m:ctrlPr>
+                    <w:rPr>
+                      <w:rFonts w:ascii="Cambria Math" w:hAnsi="Cambria Math"/>
+                      <w:i/>
+                    </w:rPr>
+                  </m:ctrlPr>
+                </m:naryPr>
+                <m:sub>
+                  <m:r>
+                    <w:rPr>
+                      <w:rFonts w:ascii="Cambria Math" w:hAnsi="Cambria Math"/>
+                    </w:rPr>
+                    <m:t>i=1</m:t>
+                  </m:r>
+                </m:sub>
+                <m:sup>
+                  <m:r>
+                    <w:rPr>
+                      <w:rFonts w:ascii="Cambria Math" w:hAnsi="Cambria Math"/>
+                    </w:rPr>
+                    <m:t>N</m:t>
+                  </m:r>
+                </m:sup>
+                <m:e>
+                  <m:d>
+                    <m:dPr>
+                      <m:ctrlPr>
+                        <w:rPr>
+                          <w:rFonts w:ascii="Cambria Math" w:hAnsi="Cambria Math"/>
+                          <w:i/>
+                        </w:rPr>
+                      </m:ctrlPr>
+                    </m:dPr>
+                    <m:e>
+                      <m:r>
+                        <w:rPr>
+                          <w:rFonts w:ascii="Cambria Math" w:hAnsi="Cambria Math"/>
+                        </w:rPr>
+                        <m:t>1-</m:t>
+                      </m:r>
+                      <m:sSub>
+                        <m:sSubPr>
+                          <m:ctrlPr>
+                            <w:rPr>
+                              <w:rFonts w:ascii="Cambria Math" w:hAnsi="Cambria Math"/>
+                              <w:i/>
+                            </w:rPr>
+                          </m:ctrlPr>
+                        </m:sSubPr>
+                        <m:e>
+                          <m:r>
+                            <w:rPr>
+                              <w:rFonts w:ascii="Cambria Math" w:hAnsi="Cambria Math"/>
+                            </w:rPr>
+                            <m:t>t</m:t>
+                          </m:r>
+                        </m:e>
+                        <m:sub>
+                          <m:r>
+                            <w:rPr>
+                              <w:rFonts w:ascii="Cambria Math" w:hAnsi="Cambria Math"/>
+                            </w:rPr>
+                            <m:t>i</m:t>
+                          </m:r>
+                        </m:sub>
+                      </m:sSub>
+                    </m:e>
+                  </m:d>
+                  <m:r>
+                    <w:rPr>
+                      <w:rFonts w:ascii="Cambria Math" w:hAnsi="Cambria Math"/>
+                    </w:rPr>
+                    <m:t>⋅</m:t>
+                  </m:r>
+                  <m:f>
+                    <m:fPr>
+                      <m:ctrlPr>
+                        <w:rPr>
+                          <w:rFonts w:ascii="Cambria Math" w:hAnsi="Cambria Math"/>
+                          <w:i/>
+                        </w:rPr>
+                      </m:ctrlPr>
+                    </m:fPr>
+                    <m:num>
+                      <m:r>
+                        <w:rPr>
+                          <w:rFonts w:ascii="Cambria Math" w:hAnsi="Cambria Math"/>
+                        </w:rPr>
+                        <m:t>e</m:t>
+                      </m:r>
+                      <m:d>
+                        <m:dPr>
+                          <m:ctrlPr>
+                            <w:rPr>
+                              <w:rFonts w:ascii="Cambria Math" w:hAnsi="Cambria Math"/>
+                              <w:i/>
+                            </w:rPr>
+                          </m:ctrlPr>
+                        </m:dPr>
+                        <m:e>
+                          <m:sSub>
+                            <m:sSubPr>
+                              <m:ctrlPr>
+                                <w:rPr>
+                                  <w:rFonts w:ascii="Cambria Math" w:hAnsi="Cambria Math"/>
+                                  <w:i/>
+                                </w:rPr>
+                              </m:ctrlPr>
+                            </m:sSubPr>
+                            <m:e>
+                              <m:r>
+                                <w:rPr>
+                                  <w:rFonts w:ascii="Cambria Math" w:hAnsi="Cambria Math"/>
+                                </w:rPr>
+                                <m:t>x</m:t>
+                              </m:r>
+                            </m:e>
+                            <m:sub>
+                              <m:r>
+                                <w:rPr>
+                                  <w:rFonts w:ascii="Cambria Math" w:hAnsi="Cambria Math"/>
+                                </w:rPr>
+                                <m:t>i</m:t>
+                              </m:r>
+                            </m:sub>
+                          </m:sSub>
+                        </m:e>
+                      </m:d>
+                    </m:num>
+                    <m:den>
+                      <m:r>
+                        <w:rPr>
+                          <w:rFonts w:ascii="Cambria Math" w:hAnsi="Cambria Math"/>
+                        </w:rPr>
+                        <m:t>1-e</m:t>
+                      </m:r>
+                      <m:d>
+                        <m:dPr>
+                          <m:ctrlPr>
+                            <w:rPr>
+                              <w:rFonts w:ascii="Cambria Math" w:hAnsi="Cambria Math"/>
+                              <w:i/>
+                            </w:rPr>
+                          </m:ctrlPr>
+                        </m:dPr>
+                        <m:e>
+                          <m:sSub>
+                            <m:sSubPr>
+                              <m:ctrlPr>
+                                <w:rPr>
+                                  <w:rFonts w:ascii="Cambria Math" w:hAnsi="Cambria Math"/>
+                                  <w:i/>
+                                </w:rPr>
+                              </m:ctrlPr>
+                            </m:sSubPr>
+                            <m:e>
+                              <m:r>
+                                <w:rPr>
+                                  <w:rFonts w:ascii="Cambria Math" w:hAnsi="Cambria Math"/>
+                                </w:rPr>
+                                <m:t>x</m:t>
+                              </m:r>
+                            </m:e>
+                            <m:sub>
+                              <m:r>
+                                <w:rPr>
+                                  <w:rFonts w:ascii="Cambria Math" w:hAnsi="Cambria Math"/>
+                                </w:rPr>
+                                <m:t>i</m:t>
+                              </m:r>
+                            </m:sub>
+                          </m:sSub>
+                        </m:e>
+                      </m:d>
+                    </m:den>
+                  </m:f>
+                </m:e>
+              </m:nary>
+            </m:den>
+          </m:f>
+          <m:r>
+            <m:rPr>
+              <m:sty m:val="p"/>
+            </m:rPr>
+            <w:br/>
+          </m:r>
+        </m:oMath>
+      </m:oMathPara>
+      <w:r>
+        <w:t xml:space="preserve">When </w:t>
+      </w:r>
+      <m:oMath>
+        <m:r>
+          <w:rPr>
+            <w:rFonts w:ascii="Cambria Math" w:hAnsi="Cambria Math"/>
+          </w:rPr>
+          <m:t>e</m:t>
+        </m:r>
+        <m:d>
+          <m:dPr>
+            <m:ctrlPr>
+              <w:rPr>
+                <w:rFonts w:ascii="Cambria Math" w:hAnsi="Cambria Math"/>
+                <w:i/>
+              </w:rPr>
+            </m:ctrlPr>
+          </m:dPr>
+          <m:e>
+            <m:sSub>
+              <m:sSubPr>
+                <m:ctrlPr>
+                  <w:rPr>
+                    <w:rFonts w:ascii="Cambria Math" w:hAnsi="Cambria Math"/>
+                    <w:i/>
+                  </w:rPr>
+                </m:ctrlPr>
+              </m:sSubPr>
+              <m:e>
+                <m:r>
+                  <w:rPr>
+                    <w:rFonts w:ascii="Cambria Math" w:hAnsi="Cambria Math"/>
+                  </w:rPr>
+                  <m:t>x</m:t>
+                </m:r>
+              </m:e>
+              <m:sub>
+                <m:r>
+                  <w:rPr>
+                    <w:rFonts w:ascii="Cambria Math" w:hAnsi="Cambria Math"/>
+                  </w:rPr>
+                  <m:t>i</m:t>
+                </m:r>
+              </m:sub>
+            </m:sSub>
+          </m:e>
+        </m:d>
+      </m:oMath>
+      <w:r>
+        <w:t xml:space="preserve"> is the propensity score of </w:t>
+      </w:r>
+      <m:oMath>
+        <m:sSub>
+          <m:sSubPr>
+            <m:ctrlPr>
+              <w:rPr>
+                <w:rFonts w:ascii="Cambria Math" w:hAnsi="Cambria Math"/>
+                <w:i/>
+              </w:rPr>
+            </m:ctrlPr>
+          </m:sSubPr>
+          <m:e>
+            <m:r>
+              <w:rPr>
+                <w:rFonts w:ascii="Cambria Math" w:hAnsi="Cambria Math"/>
+              </w:rPr>
+              <m:t>x</m:t>
+            </m:r>
+          </m:e>
+          <m:sub>
+            <m:r>
+              <w:rPr>
+                <w:rFonts w:ascii="Cambria Math" w:hAnsi="Cambria Math"/>
+              </w:rPr>
+              <m:t>i</m:t>
+            </m:r>
+          </m:sub>
+        </m:sSub>
+      </m:oMath>
+      <w:r>
+        <w:t xml:space="preserve">. </w:t>
+      </w:r>
+    </w:p>
+    <w:p>
+      <w:r>
+        <w:t xml:space="preserve">We get </w:t>
+      </w:r>
+      <m:oMath>
+        <m:r>
+          <w:rPr>
+            <w:rFonts w:ascii="Cambria Math" w:hAnsi="Cambria Math"/>
+          </w:rPr>
+          <m:t>ATT=-0.216</m:t>
+        </m:r>
+      </m:oMath>
+      <w:r>
+        <w:t xml:space="preserve"> (</w:t>
+      </w:r>
+      <w:r>
+        <w:rPr>
+          <w:color w:val="FF0000"/>
+        </w:rPr>
+        <w:t>CHECK</w:t>
+      </w:r>
+      <w:r>
+        <w:t xml:space="preserve">). </w:t>
       </w:r>
     </w:p>
     <w:p>
@@ -276,11 +1451,260 @@
         <w:pStyle w:val="ListParagraph"/>
         <w:numPr>
           <w:ilvl w:val="0"/>
-          <w:numId w:val="2"/>
+          <w:numId w:val="3"/>
         </w:numPr>
       </w:pPr>
       <w:r>
-        <w:t xml:space="preserve">We average the bets that each team received in all betting sites. </w:t>
+        <w:t>S-Learner</w:t>
+      </w:r>
+    </w:p>
+    <w:p>
+      <w:r>
+        <w:t xml:space="preserve">Here we fit a linear regression model </w:t>
+      </w:r>
+      <w:r>
+        <w:t>on X</w:t>
+      </w:r>
+      <w:r>
+        <w:t xml:space="preserve"> (along with T)</w:t>
+      </w:r>
+      <w:r>
+        <w:t xml:space="preserve"> with Y as labels</w:t>
+      </w:r>
+      <w:r>
+        <w:t xml:space="preserve"> (predict next win given the control parameters). </w:t>
+      </w:r>
+      <w:r>
+        <w:t xml:space="preserve">We fit the model on </w:t>
+      </w:r>
+      <w:r>
+        <w:t xml:space="preserve">all the data, and then use it to predict </w:t>
+      </w:r>
+      <w:r>
+        <w:t xml:space="preserve">the treated data (teams that lost their previous games) and </w:t>
+      </w:r>
+      <w:r>
+        <w:t xml:space="preserve">the same data, this time with treatment 0 (predict the Y value in case they weren’t treated). </w:t>
+      </w:r>
+      <w:r>
+        <w:br/>
+        <w:t xml:space="preserve">We then </w:t>
+      </w:r>
+      <w:r>
+        <w:t xml:space="preserve">calculate the ATT using this formula: </w:t>
+      </w:r>
+    </w:p>
+    <w:p>
+      <m:oMathPara>
+        <m:oMath>
+          <m:acc>
+            <m:accPr>
+              <m:ctrlPr>
+                <w:rPr>
+                  <w:rFonts w:ascii="Cambria Math" w:hAnsi="Cambria Math"/>
+                  <w:i/>
+                </w:rPr>
+              </m:ctrlPr>
+            </m:accPr>
+            <m:e>
+              <m:r>
+                <w:rPr>
+                  <w:rFonts w:ascii="Cambria Math" w:hAnsi="Cambria Math"/>
+                </w:rPr>
+                <m:t>ATT</m:t>
+              </m:r>
+            </m:e>
+          </m:acc>
+          <m:r>
+            <w:rPr>
+              <w:rFonts w:ascii="Cambria Math" w:hAnsi="Cambria Math"/>
+            </w:rPr>
+            <m:t>=</m:t>
+          </m:r>
+          <m:f>
+            <m:fPr>
+              <m:ctrlPr>
+                <w:rPr>
+                  <w:rFonts w:ascii="Cambria Math" w:hAnsi="Cambria Math"/>
+                  <w:i/>
+                </w:rPr>
+              </m:ctrlPr>
+            </m:fPr>
+            <m:num>
+              <m:r>
+                <w:rPr>
+                  <w:rFonts w:ascii="Cambria Math" w:hAnsi="Cambria Math"/>
+                </w:rPr>
+                <m:t>1</m:t>
+              </m:r>
+            </m:num>
+            <m:den>
+              <m:r>
+                <w:rPr>
+                  <w:rFonts w:ascii="Cambria Math" w:hAnsi="Cambria Math"/>
+                </w:rPr>
+                <m:t>N</m:t>
+              </m:r>
+            </m:den>
+          </m:f>
+          <m:nary>
+            <m:naryPr>
+              <m:chr m:val="∑"/>
+              <m:ctrlPr>
+                <w:rPr>
+                  <w:rFonts w:ascii="Cambria Math" w:hAnsi="Cambria Math"/>
+                  <w:i/>
+                </w:rPr>
+              </m:ctrlPr>
+            </m:naryPr>
+            <m:sub>
+              <m:d>
+                <m:dPr>
+                  <m:ctrlPr>
+                    <w:rPr>
+                      <w:rFonts w:ascii="Cambria Math" w:hAnsi="Cambria Math"/>
+                      <w:i/>
+                    </w:rPr>
+                  </m:ctrlPr>
+                </m:dPr>
+                <m:e>
+                  <m:r>
+                    <w:rPr>
+                      <w:rFonts w:ascii="Cambria Math" w:hAnsi="Cambria Math"/>
+                    </w:rPr>
+                    <m:t>i=1</m:t>
+                  </m:r>
+                </m:e>
+              </m:d>
+            </m:sub>
+            <m:sup>
+              <m:r>
+                <w:rPr>
+                  <w:rFonts w:ascii="Cambria Math" w:hAnsi="Cambria Math"/>
+                </w:rPr>
+                <m:t>N</m:t>
+              </m:r>
+            </m:sup>
+            <m:e>
+              <m:r>
+                <w:rPr>
+                  <w:rFonts w:ascii="Cambria Math" w:hAnsi="Cambria Math"/>
+                </w:rPr>
+                <m:t>f</m:t>
+              </m:r>
+              <m:d>
+                <m:dPr>
+                  <m:ctrlPr>
+                    <w:rPr>
+                      <w:rFonts w:ascii="Cambria Math" w:hAnsi="Cambria Math"/>
+                      <w:i/>
+                    </w:rPr>
+                  </m:ctrlPr>
+                </m:dPr>
+                <m:e>
+                  <m:sSub>
+                    <m:sSubPr>
+                      <m:ctrlPr>
+                        <w:rPr>
+                          <w:rFonts w:ascii="Cambria Math" w:hAnsi="Cambria Math"/>
+                          <w:i/>
+                        </w:rPr>
+                      </m:ctrlPr>
+                    </m:sSubPr>
+                    <m:e>
+                      <m:r>
+                        <w:rPr>
+                          <w:rFonts w:ascii="Cambria Math" w:hAnsi="Cambria Math"/>
+                        </w:rPr>
+                        <m:t>x</m:t>
+                      </m:r>
+                    </m:e>
+                    <m:sub>
+                      <m:r>
+                        <w:rPr>
+                          <w:rFonts w:ascii="Cambria Math" w:hAnsi="Cambria Math"/>
+                        </w:rPr>
+                        <m:t>i</m:t>
+                      </m:r>
+                    </m:sub>
+                  </m:sSub>
+                  <m:r>
+                    <w:rPr>
+                      <w:rFonts w:ascii="Cambria Math" w:hAnsi="Cambria Math"/>
+                    </w:rPr>
+                    <m:t>,1</m:t>
+                  </m:r>
+                </m:e>
+              </m:d>
+            </m:e>
+          </m:nary>
+          <m:r>
+            <w:rPr>
+              <w:rFonts w:ascii="Cambria Math" w:hAnsi="Cambria Math"/>
+            </w:rPr>
+            <m:t>-f</m:t>
+          </m:r>
+          <m:d>
+            <m:dPr>
+              <m:ctrlPr>
+                <w:rPr>
+                  <w:rFonts w:ascii="Cambria Math" w:hAnsi="Cambria Math"/>
+                  <w:i/>
+                </w:rPr>
+              </m:ctrlPr>
+            </m:dPr>
+            <m:e>
+              <m:sSub>
+                <m:sSubPr>
+                  <m:ctrlPr>
+                    <w:rPr>
+                      <w:rFonts w:ascii="Cambria Math" w:hAnsi="Cambria Math"/>
+                      <w:i/>
+                    </w:rPr>
+                  </m:ctrlPr>
+                </m:sSubPr>
+                <m:e>
+                  <m:r>
+                    <w:rPr>
+                      <w:rFonts w:ascii="Cambria Math" w:hAnsi="Cambria Math"/>
+                    </w:rPr>
+                    <m:t>x</m:t>
+                  </m:r>
+                </m:e>
+                <m:sub>
+                  <m:r>
+                    <w:rPr>
+                      <w:rFonts w:ascii="Cambria Math" w:hAnsi="Cambria Math"/>
+                    </w:rPr>
+                    <m:t>i</m:t>
+                  </m:r>
+                </m:sub>
+              </m:sSub>
+              <m:r>
+                <w:rPr>
+                  <w:rFonts w:ascii="Cambria Math" w:hAnsi="Cambria Math"/>
+                </w:rPr>
+                <m:t>,0</m:t>
+              </m:r>
+            </m:e>
+          </m:d>
+        </m:oMath>
+      </m:oMathPara>
+    </w:p>
+    <w:p>
+      <w:r>
+        <w:t xml:space="preserve">We get </w:t>
+      </w:r>
+      <m:oMath>
+        <m:r>
+          <w:rPr>
+            <w:rFonts w:ascii="Cambria Math" w:hAnsi="Cambria Math"/>
+          </w:rPr>
+          <m:t>ATT=0.058</m:t>
+        </m:r>
+      </m:oMath>
+      <w:r>
+        <w:t xml:space="preserve">. </w:t>
       </w:r>
     </w:p>
     <w:p>
@@ -288,84 +1712,363 @@
         <w:pStyle w:val="ListParagraph"/>
         <w:numPr>
           <w:ilvl w:val="0"/>
-          <w:numId w:val="2"/>
+          <w:numId w:val="3"/>
         </w:numPr>
       </w:pPr>
       <w:r>
-        <w:t>We add a “</w:t>
-      </w:r>
-      <w:proofErr w:type="spellStart"/>
-      <w:r>
-        <w:t>goal_diff</w:t>
-      </w:r>
-      <w:proofErr w:type="spellEnd"/>
-      <w:r>
-        <w:t xml:space="preserve">” column: subtract away team’s goals from home team’s goals. This columns describes which team won (using the sign of the value) and by how many goals (using the distance from 0). </w:t>
-      </w:r>
-    </w:p>
+        <w:t>T-Learner</w:t>
+      </w:r>
+    </w:p>
+    <w:p>
+      <w:r>
+        <w:t>Here we train two linear regression models: One on the treated data (</w:t>
+      </w:r>
+      <m:oMath>
+        <m:sSub>
+          <m:sSubPr>
+            <m:ctrlPr>
+              <w:rPr>
+                <w:rFonts w:ascii="Cambria Math" w:hAnsi="Cambria Math"/>
+                <w:i/>
+              </w:rPr>
+            </m:ctrlPr>
+          </m:sSubPr>
+          <m:e>
+            <m:r>
+              <w:rPr>
+                <w:rFonts w:ascii="Cambria Math" w:hAnsi="Cambria Math"/>
+              </w:rPr>
+              <m:t>f</m:t>
+            </m:r>
+          </m:e>
+          <m:sub>
+            <m:r>
+              <w:rPr>
+                <w:rFonts w:ascii="Cambria Math" w:hAnsi="Cambria Math"/>
+              </w:rPr>
+              <m:t>1</m:t>
+            </m:r>
+          </m:sub>
+        </m:sSub>
+      </m:oMath>
+      <w:r>
+        <w:t xml:space="preserve">) and another one on the untreated data </w:t>
+      </w:r>
+      <m:oMath>
+        <m:r>
+          <w:rPr>
+            <w:rFonts w:ascii="Cambria Math" w:hAnsi="Cambria Math"/>
+          </w:rPr>
+          <m:t>(</m:t>
+        </m:r>
+        <m:sSub>
+          <m:sSubPr>
+            <m:ctrlPr>
+              <w:rPr>
+                <w:rFonts w:ascii="Cambria Math" w:hAnsi="Cambria Math"/>
+                <w:i/>
+              </w:rPr>
+            </m:ctrlPr>
+          </m:sSubPr>
+          <m:e>
+            <m:r>
+              <w:rPr>
+                <w:rFonts w:ascii="Cambria Math" w:hAnsi="Cambria Math"/>
+              </w:rPr>
+              <m:t>f</m:t>
+            </m:r>
+          </m:e>
+          <m:sub>
+            <m:r>
+              <w:rPr>
+                <w:rFonts w:ascii="Cambria Math" w:hAnsi="Cambria Math"/>
+              </w:rPr>
+              <m:t>0</m:t>
+            </m:r>
+          </m:sub>
+        </m:sSub>
+      </m:oMath>
+      <w:r>
+        <w:t xml:space="preserve">). </w:t>
+      </w:r>
+      <w:r>
+        <w:t xml:space="preserve">We use only the control variables to train the model (as the </w:t>
+      </w:r>
+      <m:oMath>
+        <m:r>
+          <w:rPr>
+            <w:rFonts w:ascii="Cambria Math" w:hAnsi="Cambria Math"/>
+          </w:rPr>
+          <m:t>T</m:t>
+        </m:r>
+      </m:oMath>
+      <w:r>
+        <w:t xml:space="preserve"> variable is the same for all data for each model anyway). </w:t>
+      </w:r>
+      <w:r>
+        <w:t xml:space="preserve">We use each model to predict the </w:t>
+      </w:r>
+      <m:oMath>
+        <m:r>
+          <w:rPr>
+            <w:rFonts w:ascii="Cambria Math" w:hAnsi="Cambria Math"/>
+          </w:rPr>
+          <m:t>Y</m:t>
+        </m:r>
+      </m:oMath>
+      <w:r>
+        <w:t xml:space="preserve"> value for the treated group, and calculate the ATT using this formula: </w:t>
+      </w:r>
+    </w:p>
+    <w:p>
+      <m:oMathPara>
+        <m:oMath>
+          <m:acc>
+            <m:accPr>
+              <m:ctrlPr>
+                <w:rPr>
+                  <w:rFonts w:ascii="Cambria Math" w:hAnsi="Cambria Math"/>
+                  <w:i/>
+                </w:rPr>
+              </m:ctrlPr>
+            </m:accPr>
+            <m:e>
+              <m:r>
+                <w:rPr>
+                  <w:rFonts w:ascii="Cambria Math" w:hAnsi="Cambria Math"/>
+                </w:rPr>
+                <m:t>ATT</m:t>
+              </m:r>
+            </m:e>
+          </m:acc>
+          <m:r>
+            <w:rPr>
+              <w:rFonts w:ascii="Cambria Math" w:hAnsi="Cambria Math"/>
+            </w:rPr>
+            <m:t>=</m:t>
+          </m:r>
+          <m:f>
+            <m:fPr>
+              <m:ctrlPr>
+                <w:rPr>
+                  <w:rFonts w:ascii="Cambria Math" w:hAnsi="Cambria Math"/>
+                  <w:i/>
+                </w:rPr>
+              </m:ctrlPr>
+            </m:fPr>
+            <m:num>
+              <m:r>
+                <w:rPr>
+                  <w:rFonts w:ascii="Cambria Math" w:hAnsi="Cambria Math"/>
+                </w:rPr>
+                <m:t>1</m:t>
+              </m:r>
+            </m:num>
+            <m:den>
+              <m:r>
+                <w:rPr>
+                  <w:rFonts w:ascii="Cambria Math" w:hAnsi="Cambria Math"/>
+                </w:rPr>
+                <m:t>N</m:t>
+              </m:r>
+            </m:den>
+          </m:f>
+          <m:nary>
+            <m:naryPr>
+              <m:chr m:val="∑"/>
+              <m:ctrlPr>
+                <w:rPr>
+                  <w:rFonts w:ascii="Cambria Math" w:hAnsi="Cambria Math"/>
+                  <w:i/>
+                </w:rPr>
+              </m:ctrlPr>
+            </m:naryPr>
+            <m:sub>
+              <m:r>
+                <w:rPr>
+                  <w:rFonts w:ascii="Cambria Math" w:hAnsi="Cambria Math"/>
+                </w:rPr>
+                <m:t>i=1</m:t>
+              </m:r>
+            </m:sub>
+            <m:sup>
+              <m:r>
+                <w:rPr>
+                  <w:rFonts w:ascii="Cambria Math" w:hAnsi="Cambria Math"/>
+                </w:rPr>
+                <m:t>N</m:t>
+              </m:r>
+            </m:sup>
+            <m:e>
+              <m:sSub>
+                <m:sSubPr>
+                  <m:ctrlPr>
+                    <w:rPr>
+                      <w:rFonts w:ascii="Cambria Math" w:hAnsi="Cambria Math"/>
+                      <w:i/>
+                    </w:rPr>
+                  </m:ctrlPr>
+                </m:sSubPr>
+                <m:e>
+                  <m:r>
+                    <w:rPr>
+                      <w:rFonts w:ascii="Cambria Math" w:hAnsi="Cambria Math"/>
+                    </w:rPr>
+                    <m:t>f</m:t>
+                  </m:r>
+                </m:e>
+                <m:sub>
+                  <m:r>
+                    <w:rPr>
+                      <w:rFonts w:ascii="Cambria Math" w:hAnsi="Cambria Math"/>
+                    </w:rPr>
+                    <m:t>1</m:t>
+                  </m:r>
+                </m:sub>
+              </m:sSub>
+              <m:d>
+                <m:dPr>
+                  <m:ctrlPr>
+                    <w:rPr>
+                      <w:rFonts w:ascii="Cambria Math" w:hAnsi="Cambria Math"/>
+                      <w:i/>
+                    </w:rPr>
+                  </m:ctrlPr>
+                </m:dPr>
+                <m:e>
+                  <m:sSub>
+                    <m:sSubPr>
+                      <m:ctrlPr>
+                        <w:rPr>
+                          <w:rFonts w:ascii="Cambria Math" w:hAnsi="Cambria Math"/>
+                          <w:i/>
+                        </w:rPr>
+                      </m:ctrlPr>
+                    </m:sSubPr>
+                    <m:e>
+                      <m:r>
+                        <w:rPr>
+                          <w:rFonts w:ascii="Cambria Math" w:hAnsi="Cambria Math"/>
+                        </w:rPr>
+                        <m:t>x</m:t>
+                      </m:r>
+                    </m:e>
+                    <m:sub>
+                      <m:r>
+                        <w:rPr>
+                          <w:rFonts w:ascii="Cambria Math" w:hAnsi="Cambria Math"/>
+                        </w:rPr>
+                        <m:t>i</m:t>
+                      </m:r>
+                    </m:sub>
+                  </m:sSub>
+                </m:e>
+              </m:d>
+              <m:r>
+                <w:rPr>
+                  <w:rFonts w:ascii="Cambria Math" w:hAnsi="Cambria Math"/>
+                </w:rPr>
+                <m:t>-</m:t>
+              </m:r>
+              <m:sSub>
+                <m:sSubPr>
+                  <m:ctrlPr>
+                    <w:rPr>
+                      <w:rFonts w:ascii="Cambria Math" w:hAnsi="Cambria Math"/>
+                      <w:i/>
+                    </w:rPr>
+                  </m:ctrlPr>
+                </m:sSubPr>
+                <m:e>
+                  <m:r>
+                    <w:rPr>
+                      <w:rFonts w:ascii="Cambria Math" w:hAnsi="Cambria Math"/>
+                    </w:rPr>
+                    <m:t>f</m:t>
+                  </m:r>
+                </m:e>
+                <m:sub>
+                  <m:r>
+                    <w:rPr>
+                      <w:rFonts w:ascii="Cambria Math" w:hAnsi="Cambria Math"/>
+                    </w:rPr>
+                    <m:t>0</m:t>
+                  </m:r>
+                </m:sub>
+              </m:sSub>
+              <m:d>
+                <m:dPr>
+                  <m:ctrlPr>
+                    <w:rPr>
+                      <w:rFonts w:ascii="Cambria Math" w:hAnsi="Cambria Math"/>
+                      <w:i/>
+                    </w:rPr>
+                  </m:ctrlPr>
+                </m:dPr>
+                <m:e>
+                  <m:sSub>
+                    <m:sSubPr>
+                      <m:ctrlPr>
+                        <w:rPr>
+                          <w:rFonts w:ascii="Cambria Math" w:hAnsi="Cambria Math"/>
+                          <w:i/>
+                        </w:rPr>
+                      </m:ctrlPr>
+                    </m:sSubPr>
+                    <m:e>
+                      <m:r>
+                        <w:rPr>
+                          <w:rFonts w:ascii="Cambria Math" w:hAnsi="Cambria Math"/>
+                        </w:rPr>
+                        <m:t>x</m:t>
+                      </m:r>
+                    </m:e>
+                    <m:sub>
+                      <m:r>
+                        <w:rPr>
+                          <w:rFonts w:ascii="Cambria Math" w:hAnsi="Cambria Math"/>
+                        </w:rPr>
+                        <m:t>i</m:t>
+                      </m:r>
+                    </m:sub>
+                  </m:sSub>
+                </m:e>
+              </m:d>
+            </m:e>
+          </m:nary>
+        </m:oMath>
+      </m:oMathPara>
+    </w:p>
+    <w:p>
+      <w:r>
+        <w:t xml:space="preserve">We get </w:t>
+      </w:r>
+      <m:oMath>
+        <m:r>
+          <w:rPr>
+            <w:rFonts w:ascii="Cambria Math" w:hAnsi="Cambria Math"/>
+          </w:rPr>
+          <m:t>ATT=0.045</m:t>
+        </m:r>
+      </m:oMath>
+      <w:r>
+        <w:t xml:space="preserve">. </w:t>
+      </w:r>
+    </w:p>
+    <w:p/>
     <w:p>
       <w:pPr>
         <w:pStyle w:val="ListParagraph"/>
         <w:numPr>
           <w:ilvl w:val="0"/>
-          <w:numId w:val="2"/>
+          <w:numId w:val="3"/>
         </w:numPr>
       </w:pPr>
       <w:r>
-        <w:t xml:space="preserve">We choose the relevant columns – </w:t>
-      </w:r>
-      <w:r>
-        <w:t>columns that describe each team, columns that describe the results</w:t>
-      </w:r>
-      <w:r>
-        <w:t xml:space="preserve"> (including “</w:t>
-      </w:r>
-      <w:proofErr w:type="spellStart"/>
-      <w:r>
-        <w:t>goal_diff</w:t>
-      </w:r>
-      <w:proofErr w:type="spellEnd"/>
-      <w:r>
-        <w:t>”)</w:t>
-      </w:r>
-      <w:r>
-        <w:t xml:space="preserve"> and columns that describe the bets. </w:t>
-      </w:r>
-    </w:p>
-    <w:p>
-      <w:r>
-        <w:t xml:space="preserve">Then we create another table we call “Wins”: </w:t>
-      </w:r>
-    </w:p>
-    <w:p>
-      <w:pPr>
-        <w:pStyle w:val="ListParagraph"/>
-        <w:numPr>
-          <w:ilvl w:val="0"/>
-          <w:numId w:val="2"/>
-        </w:numPr>
-      </w:pPr>
-      <w:r>
-        <w:t xml:space="preserve">For each team, we summarize the wins and losses in the league. </w:t>
-      </w:r>
-    </w:p>
-    <w:p>
-      <w:pPr>
-        <w:pStyle w:val="ListParagraph"/>
-        <w:numPr>
-          <w:ilvl w:val="0"/>
-          <w:numId w:val="2"/>
-        </w:numPr>
-      </w:pPr>
-      <w:r>
-        <w:t xml:space="preserve">We calculate the total points for each team – 3 points per win, 1 point per draw and 0 points per loss. </w:t>
-      </w:r>
-    </w:p>
-    <w:p>
-      <w:r>
-        <w:t xml:space="preserve">We finally merge these two tables to a single dataset. This dataset is composed of a row for each match, which contains details about this match – participating teams, points and results, and bets. </w:t>
-      </w:r>
-    </w:p>
+        <w:t>Matching</w:t>
+      </w:r>
+    </w:p>
+    <w:p/>
     <w:sectPr>
       <w:headerReference w:type="default" r:id="rId9"/>
       <w:pgSz w:w="11906" w:h="16838"/>
@@ -670,6 +2373,184 @@
     </w:lvl>
   </w:abstractNum>
   <w:abstractNum w:abstractNumId="1" w15:restartNumberingAfterBreak="0">
+    <w:nsid w:val="03E46E69"/>
+    <w:multiLevelType w:val="hybridMultilevel"/>
+    <w:tmpl w:val="9EFA7446"/>
+    <w:lvl w:ilvl="0" w:tplc="6B6A192A">
+      <w:start w:val="1"/>
+      <w:numFmt w:val="decimal"/>
+      <w:lvlText w:val="%1."/>
+      <w:lvlJc w:val="left"/>
+      <w:pPr>
+        <w:ind w:left="720" w:hanging="360"/>
+      </w:pPr>
+      <w:rPr>
+        <w:rFonts w:hint="default"/>
+      </w:rPr>
+    </w:lvl>
+    <w:lvl w:ilvl="1" w:tplc="20000019">
+      <w:start w:val="1"/>
+      <w:numFmt w:val="lowerLetter"/>
+      <w:lvlText w:val="%2."/>
+      <w:lvlJc w:val="left"/>
+      <w:pPr>
+        <w:ind w:left="1440" w:hanging="360"/>
+      </w:pPr>
+    </w:lvl>
+    <w:lvl w:ilvl="2" w:tplc="2000001B" w:tentative="1">
+      <w:start w:val="1"/>
+      <w:numFmt w:val="lowerRoman"/>
+      <w:lvlText w:val="%3."/>
+      <w:lvlJc w:val="right"/>
+      <w:pPr>
+        <w:ind w:left="2160" w:hanging="180"/>
+      </w:pPr>
+    </w:lvl>
+    <w:lvl w:ilvl="3" w:tplc="2000000F" w:tentative="1">
+      <w:start w:val="1"/>
+      <w:numFmt w:val="decimal"/>
+      <w:lvlText w:val="%4."/>
+      <w:lvlJc w:val="left"/>
+      <w:pPr>
+        <w:ind w:left="2880" w:hanging="360"/>
+      </w:pPr>
+    </w:lvl>
+    <w:lvl w:ilvl="4" w:tplc="20000019" w:tentative="1">
+      <w:start w:val="1"/>
+      <w:numFmt w:val="lowerLetter"/>
+      <w:lvlText w:val="%5."/>
+      <w:lvlJc w:val="left"/>
+      <w:pPr>
+        <w:ind w:left="3600" w:hanging="360"/>
+      </w:pPr>
+    </w:lvl>
+    <w:lvl w:ilvl="5" w:tplc="2000001B" w:tentative="1">
+      <w:start w:val="1"/>
+      <w:numFmt w:val="lowerRoman"/>
+      <w:lvlText w:val="%6."/>
+      <w:lvlJc w:val="right"/>
+      <w:pPr>
+        <w:ind w:left="4320" w:hanging="180"/>
+      </w:pPr>
+    </w:lvl>
+    <w:lvl w:ilvl="6" w:tplc="2000000F" w:tentative="1">
+      <w:start w:val="1"/>
+      <w:numFmt w:val="decimal"/>
+      <w:lvlText w:val="%7."/>
+      <w:lvlJc w:val="left"/>
+      <w:pPr>
+        <w:ind w:left="5040" w:hanging="360"/>
+      </w:pPr>
+    </w:lvl>
+    <w:lvl w:ilvl="7" w:tplc="20000019" w:tentative="1">
+      <w:start w:val="1"/>
+      <w:numFmt w:val="lowerLetter"/>
+      <w:lvlText w:val="%8."/>
+      <w:lvlJc w:val="left"/>
+      <w:pPr>
+        <w:ind w:left="5760" w:hanging="360"/>
+      </w:pPr>
+    </w:lvl>
+    <w:lvl w:ilvl="8" w:tplc="2000001B" w:tentative="1">
+      <w:start w:val="1"/>
+      <w:numFmt w:val="lowerRoman"/>
+      <w:lvlText w:val="%9."/>
+      <w:lvlJc w:val="right"/>
+      <w:pPr>
+        <w:ind w:left="6480" w:hanging="180"/>
+      </w:pPr>
+    </w:lvl>
+  </w:abstractNum>
+  <w:abstractNum w:abstractNumId="2" w15:restartNumberingAfterBreak="0">
+    <w:nsid w:val="3AB57617"/>
+    <w:multiLevelType w:val="hybridMultilevel"/>
+    <w:tmpl w:val="B8680B2C"/>
+    <w:lvl w:ilvl="0" w:tplc="666E250C">
+      <w:start w:val="1"/>
+      <w:numFmt w:val="decimal"/>
+      <w:lvlText w:val="%1."/>
+      <w:lvlJc w:val="left"/>
+      <w:pPr>
+        <w:ind w:left="720" w:hanging="360"/>
+      </w:pPr>
+      <w:rPr>
+        <w:rFonts w:hint="default"/>
+      </w:rPr>
+    </w:lvl>
+    <w:lvl w:ilvl="1" w:tplc="20000019">
+      <w:start w:val="1"/>
+      <w:numFmt w:val="lowerLetter"/>
+      <w:lvlText w:val="%2."/>
+      <w:lvlJc w:val="left"/>
+      <w:pPr>
+        <w:ind w:left="1440" w:hanging="360"/>
+      </w:pPr>
+    </w:lvl>
+    <w:lvl w:ilvl="2" w:tplc="2000001B" w:tentative="1">
+      <w:start w:val="1"/>
+      <w:numFmt w:val="lowerRoman"/>
+      <w:lvlText w:val="%3."/>
+      <w:lvlJc w:val="right"/>
+      <w:pPr>
+        <w:ind w:left="2160" w:hanging="180"/>
+      </w:pPr>
+    </w:lvl>
+    <w:lvl w:ilvl="3" w:tplc="2000000F" w:tentative="1">
+      <w:start w:val="1"/>
+      <w:numFmt w:val="decimal"/>
+      <w:lvlText w:val="%4."/>
+      <w:lvlJc w:val="left"/>
+      <w:pPr>
+        <w:ind w:left="2880" w:hanging="360"/>
+      </w:pPr>
+    </w:lvl>
+    <w:lvl w:ilvl="4" w:tplc="20000019" w:tentative="1">
+      <w:start w:val="1"/>
+      <w:numFmt w:val="lowerLetter"/>
+      <w:lvlText w:val="%5."/>
+      <w:lvlJc w:val="left"/>
+      <w:pPr>
+        <w:ind w:left="3600" w:hanging="360"/>
+      </w:pPr>
+    </w:lvl>
+    <w:lvl w:ilvl="5" w:tplc="2000001B" w:tentative="1">
+      <w:start w:val="1"/>
+      <w:numFmt w:val="lowerRoman"/>
+      <w:lvlText w:val="%6."/>
+      <w:lvlJc w:val="right"/>
+      <w:pPr>
+        <w:ind w:left="4320" w:hanging="180"/>
+      </w:pPr>
+    </w:lvl>
+    <w:lvl w:ilvl="6" w:tplc="2000000F" w:tentative="1">
+      <w:start w:val="1"/>
+      <w:numFmt w:val="decimal"/>
+      <w:lvlText w:val="%7."/>
+      <w:lvlJc w:val="left"/>
+      <w:pPr>
+        <w:ind w:left="5040" w:hanging="360"/>
+      </w:pPr>
+    </w:lvl>
+    <w:lvl w:ilvl="7" w:tplc="20000019" w:tentative="1">
+      <w:start w:val="1"/>
+      <w:numFmt w:val="lowerLetter"/>
+      <w:lvlText w:val="%8."/>
+      <w:lvlJc w:val="left"/>
+      <w:pPr>
+        <w:ind w:left="5760" w:hanging="360"/>
+      </w:pPr>
+    </w:lvl>
+    <w:lvl w:ilvl="8" w:tplc="2000001B" w:tentative="1">
+      <w:start w:val="1"/>
+      <w:numFmt w:val="lowerRoman"/>
+      <w:lvlText w:val="%9."/>
+      <w:lvlJc w:val="right"/>
+      <w:pPr>
+        <w:ind w:left="6480" w:hanging="180"/>
+      </w:pPr>
+    </w:lvl>
+  </w:abstractNum>
+  <w:abstractNum w:abstractNumId="3" w15:restartNumberingAfterBreak="0">
     <w:nsid w:val="3CCE78F3"/>
     <w:multiLevelType w:val="hybridMultilevel"/>
     <w:tmpl w:val="4816ECF6"/>
@@ -781,11 +2662,317 @@
       </w:rPr>
     </w:lvl>
   </w:abstractNum>
+  <w:abstractNum w:abstractNumId="4" w15:restartNumberingAfterBreak="0">
+    <w:nsid w:val="51FB5117"/>
+    <w:multiLevelType w:val="hybridMultilevel"/>
+    <w:tmpl w:val="0A6C3DA4"/>
+    <w:lvl w:ilvl="0" w:tplc="61D459F8">
+      <w:start w:val="1"/>
+      <w:numFmt w:val="decimal"/>
+      <w:lvlText w:val="%1."/>
+      <w:lvlJc w:val="left"/>
+      <w:pPr>
+        <w:ind w:left="720" w:hanging="360"/>
+      </w:pPr>
+      <w:rPr>
+        <w:rFonts w:hint="default"/>
+      </w:rPr>
+    </w:lvl>
+    <w:lvl w:ilvl="1" w:tplc="20000019" w:tentative="1">
+      <w:start w:val="1"/>
+      <w:numFmt w:val="lowerLetter"/>
+      <w:lvlText w:val="%2."/>
+      <w:lvlJc w:val="left"/>
+      <w:pPr>
+        <w:ind w:left="1440" w:hanging="360"/>
+      </w:pPr>
+    </w:lvl>
+    <w:lvl w:ilvl="2" w:tplc="2000001B" w:tentative="1">
+      <w:start w:val="1"/>
+      <w:numFmt w:val="lowerRoman"/>
+      <w:lvlText w:val="%3."/>
+      <w:lvlJc w:val="right"/>
+      <w:pPr>
+        <w:ind w:left="2160" w:hanging="180"/>
+      </w:pPr>
+    </w:lvl>
+    <w:lvl w:ilvl="3" w:tplc="2000000F" w:tentative="1">
+      <w:start w:val="1"/>
+      <w:numFmt w:val="decimal"/>
+      <w:lvlText w:val="%4."/>
+      <w:lvlJc w:val="left"/>
+      <w:pPr>
+        <w:ind w:left="2880" w:hanging="360"/>
+      </w:pPr>
+    </w:lvl>
+    <w:lvl w:ilvl="4" w:tplc="20000019" w:tentative="1">
+      <w:start w:val="1"/>
+      <w:numFmt w:val="lowerLetter"/>
+      <w:lvlText w:val="%5."/>
+      <w:lvlJc w:val="left"/>
+      <w:pPr>
+        <w:ind w:left="3600" w:hanging="360"/>
+      </w:pPr>
+    </w:lvl>
+    <w:lvl w:ilvl="5" w:tplc="2000001B" w:tentative="1">
+      <w:start w:val="1"/>
+      <w:numFmt w:val="lowerRoman"/>
+      <w:lvlText w:val="%6."/>
+      <w:lvlJc w:val="right"/>
+      <w:pPr>
+        <w:ind w:left="4320" w:hanging="180"/>
+      </w:pPr>
+    </w:lvl>
+    <w:lvl w:ilvl="6" w:tplc="2000000F" w:tentative="1">
+      <w:start w:val="1"/>
+      <w:numFmt w:val="decimal"/>
+      <w:lvlText w:val="%7."/>
+      <w:lvlJc w:val="left"/>
+      <w:pPr>
+        <w:ind w:left="5040" w:hanging="360"/>
+      </w:pPr>
+    </w:lvl>
+    <w:lvl w:ilvl="7" w:tplc="20000019" w:tentative="1">
+      <w:start w:val="1"/>
+      <w:numFmt w:val="lowerLetter"/>
+      <w:lvlText w:val="%8."/>
+      <w:lvlJc w:val="left"/>
+      <w:pPr>
+        <w:ind w:left="5760" w:hanging="360"/>
+      </w:pPr>
+    </w:lvl>
+    <w:lvl w:ilvl="8" w:tplc="2000001B" w:tentative="1">
+      <w:start w:val="1"/>
+      <w:numFmt w:val="lowerRoman"/>
+      <w:lvlText w:val="%9."/>
+      <w:lvlJc w:val="right"/>
+      <w:pPr>
+        <w:ind w:left="6480" w:hanging="180"/>
+      </w:pPr>
+    </w:lvl>
+  </w:abstractNum>
+  <w:abstractNum w:abstractNumId="5" w15:restartNumberingAfterBreak="0">
+    <w:nsid w:val="540212F9"/>
+    <w:multiLevelType w:val="hybridMultilevel"/>
+    <w:tmpl w:val="0128B3AC"/>
+    <w:lvl w:ilvl="0" w:tplc="15105520">
+      <w:start w:val="1"/>
+      <w:numFmt w:val="decimal"/>
+      <w:lvlText w:val="%1."/>
+      <w:lvlJc w:val="left"/>
+      <w:pPr>
+        <w:ind w:left="720" w:hanging="360"/>
+      </w:pPr>
+      <w:rPr>
+        <w:rFonts w:hint="default"/>
+      </w:rPr>
+    </w:lvl>
+    <w:lvl w:ilvl="1" w:tplc="20000019">
+      <w:start w:val="1"/>
+      <w:numFmt w:val="lowerLetter"/>
+      <w:lvlText w:val="%2."/>
+      <w:lvlJc w:val="left"/>
+      <w:pPr>
+        <w:ind w:left="1440" w:hanging="360"/>
+      </w:pPr>
+    </w:lvl>
+    <w:lvl w:ilvl="2" w:tplc="2000001B" w:tentative="1">
+      <w:start w:val="1"/>
+      <w:numFmt w:val="lowerRoman"/>
+      <w:lvlText w:val="%3."/>
+      <w:lvlJc w:val="right"/>
+      <w:pPr>
+        <w:ind w:left="2160" w:hanging="180"/>
+      </w:pPr>
+    </w:lvl>
+    <w:lvl w:ilvl="3" w:tplc="2000000F" w:tentative="1">
+      <w:start w:val="1"/>
+      <w:numFmt w:val="decimal"/>
+      <w:lvlText w:val="%4."/>
+      <w:lvlJc w:val="left"/>
+      <w:pPr>
+        <w:ind w:left="2880" w:hanging="360"/>
+      </w:pPr>
+    </w:lvl>
+    <w:lvl w:ilvl="4" w:tplc="20000019" w:tentative="1">
+      <w:start w:val="1"/>
+      <w:numFmt w:val="lowerLetter"/>
+      <w:lvlText w:val="%5."/>
+      <w:lvlJc w:val="left"/>
+      <w:pPr>
+        <w:ind w:left="3600" w:hanging="360"/>
+      </w:pPr>
+    </w:lvl>
+    <w:lvl w:ilvl="5" w:tplc="2000001B" w:tentative="1">
+      <w:start w:val="1"/>
+      <w:numFmt w:val="lowerRoman"/>
+      <w:lvlText w:val="%6."/>
+      <w:lvlJc w:val="right"/>
+      <w:pPr>
+        <w:ind w:left="4320" w:hanging="180"/>
+      </w:pPr>
+    </w:lvl>
+    <w:lvl w:ilvl="6" w:tplc="2000000F" w:tentative="1">
+      <w:start w:val="1"/>
+      <w:numFmt w:val="decimal"/>
+      <w:lvlText w:val="%7."/>
+      <w:lvlJc w:val="left"/>
+      <w:pPr>
+        <w:ind w:left="5040" w:hanging="360"/>
+      </w:pPr>
+    </w:lvl>
+    <w:lvl w:ilvl="7" w:tplc="20000019" w:tentative="1">
+      <w:start w:val="1"/>
+      <w:numFmt w:val="lowerLetter"/>
+      <w:lvlText w:val="%8."/>
+      <w:lvlJc w:val="left"/>
+      <w:pPr>
+        <w:ind w:left="5760" w:hanging="360"/>
+      </w:pPr>
+    </w:lvl>
+    <w:lvl w:ilvl="8" w:tplc="2000001B" w:tentative="1">
+      <w:start w:val="1"/>
+      <w:numFmt w:val="lowerRoman"/>
+      <w:lvlText w:val="%9."/>
+      <w:lvlJc w:val="right"/>
+      <w:pPr>
+        <w:ind w:left="6480" w:hanging="180"/>
+      </w:pPr>
+    </w:lvl>
+  </w:abstractNum>
+  <w:abstractNum w:abstractNumId="6" w15:restartNumberingAfterBreak="0">
+    <w:nsid w:val="6C2D563D"/>
+    <w:multiLevelType w:val="hybridMultilevel"/>
+    <w:tmpl w:val="692C2AB8"/>
+    <w:lvl w:ilvl="0" w:tplc="A9E89D6A">
+      <w:start w:val="4"/>
+      <w:numFmt w:val="bullet"/>
+      <w:lvlText w:val=""/>
+      <w:lvlJc w:val="left"/>
+      <w:pPr>
+        <w:ind w:left="720" w:hanging="360"/>
+      </w:pPr>
+      <w:rPr>
+        <w:rFonts w:ascii="Symbol" w:eastAsia="Calibri" w:hAnsi="Symbol" w:cs="Calibri" w:hint="default"/>
+      </w:rPr>
+    </w:lvl>
+    <w:lvl w:ilvl="1" w:tplc="20000003" w:tentative="1">
+      <w:start w:val="1"/>
+      <w:numFmt w:val="bullet"/>
+      <w:lvlText w:val="o"/>
+      <w:lvlJc w:val="left"/>
+      <w:pPr>
+        <w:ind w:left="1440" w:hanging="360"/>
+      </w:pPr>
+      <w:rPr>
+        <w:rFonts w:ascii="Courier New" w:hAnsi="Courier New" w:cs="Courier New" w:hint="default"/>
+      </w:rPr>
+    </w:lvl>
+    <w:lvl w:ilvl="2" w:tplc="20000005" w:tentative="1">
+      <w:start w:val="1"/>
+      <w:numFmt w:val="bullet"/>
+      <w:lvlText w:val=""/>
+      <w:lvlJc w:val="left"/>
+      <w:pPr>
+        <w:ind w:left="2160" w:hanging="360"/>
+      </w:pPr>
+      <w:rPr>
+        <w:rFonts w:ascii="Wingdings" w:hAnsi="Wingdings" w:hint="default"/>
+      </w:rPr>
+    </w:lvl>
+    <w:lvl w:ilvl="3" w:tplc="20000001" w:tentative="1">
+      <w:start w:val="1"/>
+      <w:numFmt w:val="bullet"/>
+      <w:lvlText w:val=""/>
+      <w:lvlJc w:val="left"/>
+      <w:pPr>
+        <w:ind w:left="2880" w:hanging="360"/>
+      </w:pPr>
+      <w:rPr>
+        <w:rFonts w:ascii="Symbol" w:hAnsi="Symbol" w:hint="default"/>
+      </w:rPr>
+    </w:lvl>
+    <w:lvl w:ilvl="4" w:tplc="20000003" w:tentative="1">
+      <w:start w:val="1"/>
+      <w:numFmt w:val="bullet"/>
+      <w:lvlText w:val="o"/>
+      <w:lvlJc w:val="left"/>
+      <w:pPr>
+        <w:ind w:left="3600" w:hanging="360"/>
+      </w:pPr>
+      <w:rPr>
+        <w:rFonts w:ascii="Courier New" w:hAnsi="Courier New" w:cs="Courier New" w:hint="default"/>
+      </w:rPr>
+    </w:lvl>
+    <w:lvl w:ilvl="5" w:tplc="20000005" w:tentative="1">
+      <w:start w:val="1"/>
+      <w:numFmt w:val="bullet"/>
+      <w:lvlText w:val=""/>
+      <w:lvlJc w:val="left"/>
+      <w:pPr>
+        <w:ind w:left="4320" w:hanging="360"/>
+      </w:pPr>
+      <w:rPr>
+        <w:rFonts w:ascii="Wingdings" w:hAnsi="Wingdings" w:hint="default"/>
+      </w:rPr>
+    </w:lvl>
+    <w:lvl w:ilvl="6" w:tplc="20000001" w:tentative="1">
+      <w:start w:val="1"/>
+      <w:numFmt w:val="bullet"/>
+      <w:lvlText w:val=""/>
+      <w:lvlJc w:val="left"/>
+      <w:pPr>
+        <w:ind w:left="5040" w:hanging="360"/>
+      </w:pPr>
+      <w:rPr>
+        <w:rFonts w:ascii="Symbol" w:hAnsi="Symbol" w:hint="default"/>
+      </w:rPr>
+    </w:lvl>
+    <w:lvl w:ilvl="7" w:tplc="20000003" w:tentative="1">
+      <w:start w:val="1"/>
+      <w:numFmt w:val="bullet"/>
+      <w:lvlText w:val="o"/>
+      <w:lvlJc w:val="left"/>
+      <w:pPr>
+        <w:ind w:left="5760" w:hanging="360"/>
+      </w:pPr>
+      <w:rPr>
+        <w:rFonts w:ascii="Courier New" w:hAnsi="Courier New" w:cs="Courier New" w:hint="default"/>
+      </w:rPr>
+    </w:lvl>
+    <w:lvl w:ilvl="8" w:tplc="20000005" w:tentative="1">
+      <w:start w:val="1"/>
+      <w:numFmt w:val="bullet"/>
+      <w:lvlText w:val=""/>
+      <w:lvlJc w:val="left"/>
+      <w:pPr>
+        <w:ind w:left="6480" w:hanging="360"/>
+      </w:pPr>
+      <w:rPr>
+        <w:rFonts w:ascii="Wingdings" w:hAnsi="Wingdings" w:hint="default"/>
+      </w:rPr>
+    </w:lvl>
+  </w:abstractNum>
   <w:num w:numId="1" w16cid:durableId="1683433592">
     <w:abstractNumId w:val="0"/>
   </w:num>
   <w:num w:numId="2" w16cid:durableId="1800878643">
+    <w:abstractNumId w:val="3"/>
+  </w:num>
+  <w:num w:numId="3" w16cid:durableId="544027335">
+    <w:abstractNumId w:val="4"/>
+  </w:num>
+  <w:num w:numId="4" w16cid:durableId="2060014035">
+    <w:abstractNumId w:val="6"/>
+  </w:num>
+  <w:num w:numId="5" w16cid:durableId="422801793">
     <w:abstractNumId w:val="1"/>
+  </w:num>
+  <w:num w:numId="6" w16cid:durableId="1133324814">
+    <w:abstractNumId w:val="5"/>
+  </w:num>
+  <w:num w:numId="7" w16cid:durableId="631600904">
+    <w:abstractNumId w:val="2"/>
   </w:num>
 </w:numbering>
 </file>
@@ -1188,6 +3375,7 @@
   <w:style w:type="paragraph" w:default="1" w:styleId="Normal">
     <w:name w:val="Normal"/>
     <w:qFormat/>
+    <w:rsid w:val="00250224"/>
   </w:style>
   <w:style w:type="paragraph" w:styleId="Heading1">
     <w:name w:val="heading 1"/>
@@ -1455,6 +3643,72 @@
       <w:ind w:left="720"/>
       <w:contextualSpacing/>
     </w:pPr>
+  </w:style>
+  <w:style w:type="character" w:styleId="CommentReference">
+    <w:name w:val="annotation reference"/>
+    <w:basedOn w:val="DefaultParagraphFont"/>
+    <w:uiPriority w:val="99"/>
+    <w:semiHidden/>
+    <w:unhideWhenUsed/>
+    <w:rsid w:val="005A4DF2"/>
+    <w:rPr>
+      <w:sz w:val="16"/>
+      <w:szCs w:val="16"/>
+    </w:rPr>
+  </w:style>
+  <w:style w:type="paragraph" w:styleId="CommentText">
+    <w:name w:val="annotation text"/>
+    <w:basedOn w:val="Normal"/>
+    <w:link w:val="CommentTextChar"/>
+    <w:uiPriority w:val="99"/>
+    <w:unhideWhenUsed/>
+    <w:rsid w:val="005A4DF2"/>
+    <w:pPr>
+      <w:spacing w:line="240" w:lineRule="auto"/>
+    </w:pPr>
+    <w:rPr>
+      <w:sz w:val="20"/>
+      <w:szCs w:val="20"/>
+    </w:rPr>
+  </w:style>
+  <w:style w:type="character" w:customStyle="1" w:styleId="CommentTextChar">
+    <w:name w:val="Comment Text Char"/>
+    <w:basedOn w:val="DefaultParagraphFont"/>
+    <w:link w:val="CommentText"/>
+    <w:uiPriority w:val="99"/>
+    <w:rsid w:val="005A4DF2"/>
+    <w:rPr>
+      <w:sz w:val="20"/>
+      <w:szCs w:val="20"/>
+    </w:rPr>
+  </w:style>
+  <w:style w:type="paragraph" w:styleId="CommentSubject">
+    <w:name w:val="annotation subject"/>
+    <w:basedOn w:val="CommentText"/>
+    <w:next w:val="CommentText"/>
+    <w:link w:val="CommentSubjectChar"/>
+    <w:uiPriority w:val="99"/>
+    <w:semiHidden/>
+    <w:unhideWhenUsed/>
+    <w:rsid w:val="005A4DF2"/>
+    <w:rPr>
+      <w:b/>
+      <w:bCs/>
+    </w:rPr>
+  </w:style>
+  <w:style w:type="character" w:customStyle="1" w:styleId="CommentSubjectChar">
+    <w:name w:val="Comment Subject Char"/>
+    <w:basedOn w:val="CommentTextChar"/>
+    <w:link w:val="CommentSubject"/>
+    <w:uiPriority w:val="99"/>
+    <w:semiHidden/>
+    <w:rsid w:val="005A4DF2"/>
+    <w:rPr>
+      <w:b/>
+      <w:bCs/>
+      <w:sz w:val="20"/>
+      <w:szCs w:val="20"/>
+    </w:rPr>
   </w:style>
 </w:styles>
 </file>

</xml_diff>